<commit_message>
-Modificación retrospectica. Agregados algunos puntos.
</commit_message>
<xml_diff>
--- a/Documentacion/Meetings/Retrospectivas/Retrospectiva Sprint 1.docx
+++ b/Documentacion/Meetings/Retrospectivas/Retrospectiva Sprint 1.docx
@@ -28,8 +28,8 @@
       </w:tblPr>
       <w:tblGrid>
         <w:gridCol w:w="2411"/>
-        <w:gridCol w:w="2268"/>
-        <w:gridCol w:w="2984"/>
+        <w:gridCol w:w="2977"/>
+        <w:gridCol w:w="2275"/>
         <w:gridCol w:w="2969"/>
       </w:tblGrid>
       <w:tr>
@@ -60,7 +60,7 @@
         </w:tc>
         <w:tc>
           <w:tcPr>
-            <w:tcW w:w="2268" w:type="dxa"/>
+            <w:tcW w:w="2977" w:type="dxa"/>
             <w:shd w:val="clear" w:color="auto" w:fill="C5E0B3" w:themeFill="accent6" w:themeFillTint="66"/>
             <w:vAlign w:val="center"/>
           </w:tcPr>
@@ -85,7 +85,7 @@
         </w:tc>
         <w:tc>
           <w:tcPr>
-            <w:tcW w:w="2984" w:type="dxa"/>
+            <w:tcW w:w="2275" w:type="dxa"/>
             <w:shd w:val="clear" w:color="auto" w:fill="C5E0B3" w:themeFill="accent6" w:themeFillTint="66"/>
             <w:vAlign w:val="center"/>
           </w:tcPr>
@@ -177,8 +177,46 @@
                 <w:rFonts w:asciiTheme="majorHAnsi" w:hAnsiTheme="majorHAnsi"/>
               </w:rPr>
             </w:pPr>
+            <w:r>
+              <w:rPr>
+                <w:rFonts w:asciiTheme="majorHAnsi" w:hAnsiTheme="majorHAnsi"/>
+              </w:rPr>
+              <w:t>-Se definieron buenas prácticas de programaci</w:t>
+            </w:r>
+            <w:r>
+              <w:rPr>
+                <w:rFonts w:asciiTheme="majorHAnsi" w:hAnsiTheme="majorHAnsi"/>
+              </w:rPr>
+              <w:t>ón y fueron respetadas.</w:t>
+            </w:r>
+          </w:p>
+          <w:p>
+            <w:pPr>
+              <w:rPr>
+                <w:rFonts w:asciiTheme="majorHAnsi" w:hAnsiTheme="majorHAnsi"/>
+              </w:rPr>
+            </w:pPr>
+            <w:r>
+              <w:rPr>
+                <w:rFonts w:asciiTheme="majorHAnsi" w:hAnsiTheme="majorHAnsi"/>
+              </w:rPr>
+              <w:t>-Los integrantes del equipo se ayudan y cooperan mutuamente.</w:t>
+            </w:r>
             <w:bookmarkStart w:id="0" w:name="_GoBack"/>
             <w:bookmarkEnd w:id="0"/>
+            <w:r>
+              <w:rPr>
+                <w:rFonts w:asciiTheme="majorHAnsi" w:hAnsiTheme="majorHAnsi"/>
+              </w:rPr>
+              <w:t xml:space="preserve">  </w:t>
+            </w:r>
+          </w:p>
+          <w:p>
+            <w:pPr>
+              <w:rPr>
+                <w:rFonts w:asciiTheme="majorHAnsi" w:hAnsiTheme="majorHAnsi"/>
+              </w:rPr>
+            </w:pPr>
           </w:p>
           <w:p>
             <w:pPr>
@@ -190,7 +228,7 @@
         </w:tc>
         <w:tc>
           <w:tcPr>
-            <w:tcW w:w="2268" w:type="dxa"/>
+            <w:tcW w:w="2977" w:type="dxa"/>
           </w:tcPr>
           <w:p>
             <w:pPr>
@@ -229,7 +267,19 @@
               <w:rPr>
                 <w:rFonts w:asciiTheme="majorHAnsi" w:hAnsiTheme="majorHAnsi"/>
               </w:rPr>
-              <w:t>-No se avanza muchos en el trabajo cuando estamos solos, sino que sólo se avanza los días que nos juntamos (Martes y Sábados).</w:t>
+              <w:t xml:space="preserve">-No se avanza muchos en el trabajo cuando estamos solos, sino que </w:t>
+            </w:r>
+            <w:r>
+              <w:rPr>
+                <w:rFonts w:asciiTheme="majorHAnsi" w:hAnsiTheme="majorHAnsi"/>
+              </w:rPr>
+              <w:t xml:space="preserve">la mayoría </w:t>
+            </w:r>
+            <w:r>
+              <w:rPr>
+                <w:rFonts w:asciiTheme="majorHAnsi" w:hAnsiTheme="majorHAnsi"/>
+              </w:rPr>
+              <w:t>se avanza los días que nos juntamos (Martes y Sábados).</w:t>
             </w:r>
           </w:p>
           <w:p>
@@ -242,7 +292,7 @@
               <w:rPr>
                 <w:rFonts w:asciiTheme="majorHAnsi" w:hAnsiTheme="majorHAnsi"/>
               </w:rPr>
-              <w:t>-Todos los integrantes del equipo priorizaron sus parciales por sobre el avance de lo que se había comprometido</w:t>
+              <w:t>-Se actualizaron tarde los estados de las tareas en la herramienta para gestión ágil.</w:t>
             </w:r>
           </w:p>
           <w:p>
@@ -255,7 +305,21 @@
               <w:rPr>
                 <w:rFonts w:asciiTheme="majorHAnsi" w:hAnsiTheme="majorHAnsi"/>
               </w:rPr>
-              <w:t>-Se actualizaron tarde los estados de las tareas en la herramienta para gestión ágil.</w:t>
+              <w:t xml:space="preserve">-No se consideró el tiempo de inicio de desarrollo (armar estructuras, recopilar información, organizarse, definir forma de encarar la programación, </w:t>
+            </w:r>
+            <w:proofErr w:type="spellStart"/>
+            <w:r>
+              <w:rPr>
+                <w:rFonts w:asciiTheme="majorHAnsi" w:hAnsiTheme="majorHAnsi"/>
+              </w:rPr>
+              <w:t>etc</w:t>
+            </w:r>
+            <w:proofErr w:type="spellEnd"/>
+            <w:r>
+              <w:rPr>
+                <w:rFonts w:asciiTheme="majorHAnsi" w:hAnsiTheme="majorHAnsi"/>
+              </w:rPr>
+              <w:t>)</w:t>
             </w:r>
           </w:p>
           <w:p>
@@ -268,7 +332,7 @@
         </w:tc>
         <w:tc>
           <w:tcPr>
-            <w:tcW w:w="2984" w:type="dxa"/>
+            <w:tcW w:w="2275" w:type="dxa"/>
           </w:tcPr>
           <w:p>
             <w:pPr>
@@ -281,6 +345,19 @@
                 <w:rFonts w:asciiTheme="majorHAnsi" w:hAnsiTheme="majorHAnsi"/>
               </w:rPr>
               <w:t>-Realizar mejores estimaciones.</w:t>
+            </w:r>
+          </w:p>
+          <w:p>
+            <w:pPr>
+              <w:rPr>
+                <w:rFonts w:asciiTheme="majorHAnsi" w:hAnsiTheme="majorHAnsi"/>
+              </w:rPr>
+            </w:pPr>
+            <w:r>
+              <w:rPr>
+                <w:rFonts w:asciiTheme="majorHAnsi" w:hAnsiTheme="majorHAnsi"/>
+              </w:rPr>
+              <w:t>-Realizar una mejor asignación de tareas</w:t>
             </w:r>
           </w:p>
           <w:p>
@@ -390,19 +467,7 @@
               <w:rPr>
                 <w:rFonts w:asciiTheme="majorHAnsi" w:hAnsiTheme="majorHAnsi"/>
               </w:rPr>
-              <w:t xml:space="preserve">-Que cada integrante estime la cantidad de horas que le va a llevar la realización de cada tarea a la que se comprometió. </w:t>
-            </w:r>
-            <w:r>
-              <w:rPr>
-                <w:rFonts w:asciiTheme="majorHAnsi" w:hAnsiTheme="majorHAnsi"/>
-              </w:rPr>
-              <w:t>(Responsabili</w:t>
-            </w:r>
-            <w:r>
-              <w:rPr>
-                <w:rFonts w:asciiTheme="majorHAnsi" w:hAnsiTheme="majorHAnsi"/>
-              </w:rPr>
-              <w:t>dad de todo el equipo). Referente: Paula Pedrosa.</w:t>
+              <w:t>-Que cada integrante estime la cantidad de horas que le va a llevar la realización de cada tarea a la que se comprometió. (Responsabilidad de todo el equipo). Referente: Paula Pedrosa.</w:t>
             </w:r>
           </w:p>
           <w:p>
@@ -415,13 +480,7 @@
               <w:rPr>
                 <w:rFonts w:asciiTheme="majorHAnsi" w:hAnsiTheme="majorHAnsi"/>
               </w:rPr>
-              <w:t xml:space="preserve">-Que cada integrante actualice el estado de las tareas a las que se comprometió, es decir, indicar si está en progreso, o si ya fue finalizada. </w:t>
-            </w:r>
-            <w:r>
-              <w:rPr>
-                <w:rFonts w:asciiTheme="majorHAnsi" w:hAnsiTheme="majorHAnsi"/>
-              </w:rPr>
-              <w:t xml:space="preserve">(Responsabilidad de todo el </w:t>
+              <w:t xml:space="preserve">-Que cada integrante actualice el estado de las tareas a las que se comprometió, es decir, indicar si está en progreso, o si ya fue finalizada. (Responsabilidad de todo el </w:t>
             </w:r>
             <w:commentRangeStart w:id="2"/>
             <w:r>
@@ -512,13 +571,7 @@
         <w:annotationRef/>
       </w:r>
       <w:r>
-        <w:t xml:space="preserve">Chicos acá esta responsabilidad de todo el equipo pero tiene que haber un referente como que controle que pongamos </w:t>
-      </w:r>
-      <w:r>
-        <w:t>esto</w:t>
-      </w:r>
-      <w:r>
-        <w:t xml:space="preserve"> </w:t>
+        <w:t xml:space="preserve">Chicos acá esta responsabilidad de todo el equipo pero tiene que haber un referente como que controle que pongamos esto </w:t>
       </w:r>
       <w:proofErr w:type="spellStart"/>
       <w:r>
@@ -785,7 +838,7 @@
     <w:r>
       <w:rPr>
         <w:noProof/>
-        <w:lang w:eastAsia="es-ES"/>
+        <w:lang w:val="es-AR" w:eastAsia="es-AR"/>
       </w:rPr>
       <mc:AlternateContent>
         <mc:Choice Requires="wpg">

</xml_diff>

<commit_message>
Subo Retrospectiva Sprint 5
</commit_message>
<xml_diff>
--- a/Documentacion/Meetings/Retrospectivas/Retrospectiva Sprint 1.docx
+++ b/Documentacion/Meetings/Retrospectivas/Retrospectiva Sprint 1.docx
@@ -202,8 +202,13 @@
               </w:rPr>
               <w:t>-Los integrantes del equipo se ayudan y cooperan mutuamente.</w:t>
             </w:r>
-            <w:bookmarkStart w:id="0" w:name="_GoBack"/>
-            <w:bookmarkEnd w:id="0"/>
+          </w:p>
+          <w:p>
+            <w:pPr>
+              <w:rPr>
+                <w:rFonts w:asciiTheme="majorHAnsi" w:hAnsiTheme="majorHAnsi"/>
+              </w:rPr>
+            </w:pPr>
             <w:r>
               <w:rPr>
                 <w:rFonts w:asciiTheme="majorHAnsi" w:hAnsiTheme="majorHAnsi"/>
@@ -328,6 +333,46 @@
                 <w:rFonts w:asciiTheme="majorHAnsi" w:hAnsiTheme="majorHAnsi"/>
               </w:rPr>
             </w:pPr>
+            <w:r>
+              <w:rPr>
+                <w:rFonts w:asciiTheme="majorHAnsi" w:hAnsiTheme="majorHAnsi"/>
+              </w:rPr>
+              <w:t>-</w:t>
+            </w:r>
+            <w:r>
+              <w:rPr>
+                <w:rFonts w:asciiTheme="majorHAnsi" w:hAnsiTheme="majorHAnsi"/>
+              </w:rPr>
+              <w:t xml:space="preserve">Se plantea lo molesto que es tener que esperar mucho tiempo para hacer un </w:t>
+            </w:r>
+            <w:proofErr w:type="spellStart"/>
+            <w:r>
+              <w:rPr>
+                <w:rFonts w:asciiTheme="majorHAnsi" w:hAnsiTheme="majorHAnsi"/>
+              </w:rPr>
+              <w:t>checkout</w:t>
+            </w:r>
+            <w:proofErr w:type="spellEnd"/>
+            <w:r>
+              <w:rPr>
+                <w:rFonts w:asciiTheme="majorHAnsi" w:hAnsiTheme="majorHAnsi"/>
+              </w:rPr>
+              <w:t xml:space="preserve"> de todo el repositorio ya que contiene demasiados archivos</w:t>
+            </w:r>
+          </w:p>
+          <w:p>
+            <w:pPr>
+              <w:rPr>
+                <w:rFonts w:asciiTheme="majorHAnsi" w:hAnsiTheme="majorHAnsi"/>
+              </w:rPr>
+            </w:pPr>
+          </w:p>
+          <w:p>
+            <w:pPr>
+              <w:rPr>
+                <w:rFonts w:asciiTheme="majorHAnsi" w:hAnsiTheme="majorHAnsi"/>
+              </w:rPr>
+            </w:pPr>
           </w:p>
         </w:tc>
         <w:tc>
@@ -435,20 +480,20 @@
               </w:rPr>
               <w:t xml:space="preserve">(Responsabilidad de todo el </w:t>
             </w:r>
-            <w:commentRangeStart w:id="1"/>
+            <w:commentRangeStart w:id="0"/>
             <w:r>
               <w:rPr>
                 <w:rFonts w:asciiTheme="majorHAnsi" w:hAnsiTheme="majorHAnsi"/>
               </w:rPr>
               <w:t>equipo</w:t>
             </w:r>
-            <w:commentRangeEnd w:id="1"/>
+            <w:commentRangeEnd w:id="0"/>
             <w:r>
               <w:rPr>
                 <w:rStyle w:val="Refdecomentario"/>
                 <w:lang w:val="es-ES"/>
               </w:rPr>
-              <w:commentReference w:id="1"/>
+              <w:commentReference w:id="0"/>
             </w:r>
             <w:r>
               <w:rPr>
@@ -482,26 +527,57 @@
               </w:rPr>
               <w:t xml:space="preserve">-Que cada integrante actualice el estado de las tareas a las que se comprometió, es decir, indicar si está en progreso, o si ya fue finalizada. (Responsabilidad de todo el </w:t>
             </w:r>
-            <w:commentRangeStart w:id="2"/>
+            <w:commentRangeStart w:id="1"/>
             <w:r>
               <w:rPr>
                 <w:rFonts w:asciiTheme="majorHAnsi" w:hAnsiTheme="majorHAnsi"/>
               </w:rPr>
               <w:t>equipo</w:t>
             </w:r>
-            <w:commentRangeEnd w:id="2"/>
+            <w:commentRangeEnd w:id="1"/>
             <w:r>
               <w:rPr>
                 <w:rStyle w:val="Refdecomentario"/>
                 <w:lang w:val="es-ES"/>
               </w:rPr>
-              <w:commentReference w:id="2"/>
+              <w:commentReference w:id="1"/>
             </w:r>
             <w:r>
               <w:rPr>
                 <w:rFonts w:asciiTheme="majorHAnsi" w:hAnsiTheme="majorHAnsi"/>
               </w:rPr>
               <w:t>).</w:t>
+            </w:r>
+          </w:p>
+          <w:p>
+            <w:pPr>
+              <w:rPr>
+                <w:rFonts w:asciiTheme="majorHAnsi" w:hAnsiTheme="majorHAnsi"/>
+              </w:rPr>
+            </w:pPr>
+            <w:r>
+              <w:rPr>
+                <w:rFonts w:asciiTheme="majorHAnsi" w:hAnsiTheme="majorHAnsi"/>
+              </w:rPr>
+              <w:t>-</w:t>
+            </w:r>
+            <w:r>
+              <w:rPr>
+                <w:rFonts w:asciiTheme="majorHAnsi" w:hAnsiTheme="majorHAnsi"/>
+              </w:rPr>
+              <w:t>Se creará</w:t>
+            </w:r>
+            <w:r>
+              <w:rPr>
+                <w:rFonts w:asciiTheme="majorHAnsi" w:hAnsiTheme="majorHAnsi"/>
+              </w:rPr>
+              <w:t xml:space="preserve"> otro repositorio que contenga sólo el código de la aplicación, y los documentos se mantengas en el otro repositorio.</w:t>
+            </w:r>
+            <w:r>
+              <w:rPr>
+                <w:rFonts w:asciiTheme="majorHAnsi" w:hAnsiTheme="majorHAnsi"/>
+              </w:rPr>
+              <w:t>(Responsabilidad e Antonio Herrera)</w:t>
             </w:r>
             <w:r>
               <w:rPr>
@@ -514,7 +590,10 @@
       </w:tr>
     </w:tbl>
     <w:p/>
-    <w:p/>
+    <w:p>
+      <w:bookmarkStart w:id="2" w:name="_GoBack"/>
+      <w:bookmarkEnd w:id="2"/>
+    </w:p>
     <w:p>
       <w:pPr>
         <w:tabs>
@@ -543,7 +622,7 @@
 
 <file path=word/comments.xml><?xml version="1.0" encoding="utf-8"?>
 <w:comments xmlns:wpc="http://schemas.microsoft.com/office/word/2010/wordprocessingCanvas" xmlns:mc="http://schemas.openxmlformats.org/markup-compatibility/2006" xmlns:o="urn:schemas-microsoft-com:office:office" xmlns:r="http://schemas.openxmlformats.org/officeDocument/2006/relationships" xmlns:m="http://schemas.openxmlformats.org/officeDocument/2006/math" xmlns:v="urn:schemas-microsoft-com:vml" xmlns:wp14="http://schemas.microsoft.com/office/word/2010/wordprocessingDrawing" xmlns:wp="http://schemas.openxmlformats.org/drawingml/2006/wordprocessingDrawing" xmlns:w10="urn:schemas-microsoft-com:office:word" xmlns:w="http://schemas.openxmlformats.org/wordprocessingml/2006/main" xmlns:w14="http://schemas.microsoft.com/office/word/2010/wordml" xmlns:w15="http://schemas.microsoft.com/office/word/2012/wordml" xmlns:wpg="http://schemas.microsoft.com/office/word/2010/wordprocessingGroup" xmlns:wpi="http://schemas.microsoft.com/office/word/2010/wordprocessingInk" xmlns:wne="http://schemas.microsoft.com/office/word/2006/wordml" xmlns:wps="http://schemas.microsoft.com/office/word/2010/wordprocessingShape" mc:Ignorable="w14 w15 wp14">
-  <w:comment w:id="1" w:author="Paulita Pedrosa" w:date="2014-07-02T22:49:00Z" w:initials="PP">
+  <w:comment w:id="0" w:author="Paulita Pedrosa" w:date="2014-07-02T22:49:00Z" w:initials="PP">
     <w:p>
       <w:pPr>
         <w:pStyle w:val="Textocomentario"/>
@@ -559,7 +638,7 @@
       </w:r>
     </w:p>
   </w:comment>
-  <w:comment w:id="2" w:author="Paulita Pedrosa" w:date="2014-07-02T22:49:00Z" w:initials="PP">
+  <w:comment w:id="1" w:author="Paulita Pedrosa" w:date="2014-07-02T22:49:00Z" w:initials="PP">
     <w:p>
       <w:pPr>
         <w:pStyle w:val="Textocomentario"/>
@@ -838,7 +917,7 @@
     <w:r>
       <w:rPr>
         <w:noProof/>
-        <w:lang w:val="es-AR" w:eastAsia="es-AR"/>
+        <w:lang w:eastAsia="es-ES"/>
       </w:rPr>
       <mc:AlternateContent>
         <mc:Choice Requires="wpg">
@@ -2339,7 +2418,6 @@
       <w:lang w:val="es-AR"/>
     </w:rPr>
     <w:tblPr>
-      <w:tblInd w:w="0" w:type="dxa"/>
       <w:tblBorders>
         <w:top w:val="single" w:sz="4" w:space="0" w:color="auto"/>
         <w:left w:val="single" w:sz="4" w:space="0" w:color="auto"/>
@@ -2348,12 +2426,6 @@
         <w:insideH w:val="single" w:sz="4" w:space="0" w:color="auto"/>
         <w:insideV w:val="single" w:sz="4" w:space="0" w:color="auto"/>
       </w:tblBorders>
-      <w:tblCellMar>
-        <w:top w:w="0" w:type="dxa"/>
-        <w:left w:w="108" w:type="dxa"/>
-        <w:bottom w:w="0" w:type="dxa"/>
-        <w:right w:w="108" w:type="dxa"/>
-      </w:tblCellMar>
     </w:tblPr>
   </w:style>
   <w:style w:type="paragraph" w:styleId="Prrafodelista">

</xml_diff>

<commit_message>
- Cambios menores en las retrospectivas
</commit_message>
<xml_diff>
--- a/Documentacion/Meetings/Retrospectivas/Retrospectiva Sprint 1.docx
+++ b/Documentacion/Meetings/Retrospectivas/Retrospectiva Sprint 1.docx
@@ -251,16 +251,8 @@
               <w:rPr>
                 <w:rFonts w:asciiTheme="majorHAnsi" w:hAnsiTheme="majorHAnsi"/>
               </w:rPr>
-              <w:t xml:space="preserve">No se estimaron todas las tareas de las historias del Sprint </w:t>
-            </w:r>
-            <w:proofErr w:type="spellStart"/>
-            <w:r>
-              <w:rPr>
-                <w:rFonts w:asciiTheme="majorHAnsi" w:hAnsiTheme="majorHAnsi"/>
-              </w:rPr>
-              <w:t>Backlog</w:t>
-            </w:r>
-            <w:proofErr w:type="spellEnd"/>
+              <w:t>No se estimaron todas las tareas de las historias del Sprint Backlog</w:t>
+            </w:r>
           </w:p>
           <w:p>
             <w:pPr>
@@ -310,54 +302,20 @@
               <w:rPr>
                 <w:rFonts w:asciiTheme="majorHAnsi" w:hAnsiTheme="majorHAnsi"/>
               </w:rPr>
-              <w:t xml:space="preserve">-No se consideró el tiempo de inicio de desarrollo (armar estructuras, recopilar información, organizarse, definir forma de encarar la programación, </w:t>
-            </w:r>
-            <w:proofErr w:type="spellStart"/>
-            <w:r>
-              <w:rPr>
-                <w:rFonts w:asciiTheme="majorHAnsi" w:hAnsiTheme="majorHAnsi"/>
-              </w:rPr>
-              <w:t>etc</w:t>
-            </w:r>
-            <w:proofErr w:type="spellEnd"/>
-            <w:r>
-              <w:rPr>
-                <w:rFonts w:asciiTheme="majorHAnsi" w:hAnsiTheme="majorHAnsi"/>
-              </w:rPr>
-              <w:t>)</w:t>
-            </w:r>
-          </w:p>
-          <w:p>
-            <w:pPr>
-              <w:rPr>
-                <w:rFonts w:asciiTheme="majorHAnsi" w:hAnsiTheme="majorHAnsi"/>
-              </w:rPr>
-            </w:pPr>
-            <w:r>
-              <w:rPr>
-                <w:rFonts w:asciiTheme="majorHAnsi" w:hAnsiTheme="majorHAnsi"/>
-              </w:rPr>
-              <w:t>-</w:t>
-            </w:r>
-            <w:r>
-              <w:rPr>
-                <w:rFonts w:asciiTheme="majorHAnsi" w:hAnsiTheme="majorHAnsi"/>
-              </w:rPr>
-              <w:t xml:space="preserve">Se plantea lo molesto que es tener que esperar mucho tiempo para hacer un </w:t>
-            </w:r>
-            <w:proofErr w:type="spellStart"/>
-            <w:r>
-              <w:rPr>
-                <w:rFonts w:asciiTheme="majorHAnsi" w:hAnsiTheme="majorHAnsi"/>
-              </w:rPr>
-              <w:t>checkout</w:t>
-            </w:r>
-            <w:proofErr w:type="spellEnd"/>
-            <w:r>
-              <w:rPr>
-                <w:rFonts w:asciiTheme="majorHAnsi" w:hAnsiTheme="majorHAnsi"/>
-              </w:rPr>
-              <w:t xml:space="preserve"> de todo el repositorio ya que contiene demasiados archivos</w:t>
+              <w:t>-No se consideró el tiempo de inicio de desarrollo (armar estructuras, recopilar información, organizarse, definir forma de encarar la programación, etc)</w:t>
+            </w:r>
+          </w:p>
+          <w:p>
+            <w:pPr>
+              <w:rPr>
+                <w:rFonts w:asciiTheme="majorHAnsi" w:hAnsiTheme="majorHAnsi"/>
+              </w:rPr>
+            </w:pPr>
+            <w:r>
+              <w:rPr>
+                <w:rFonts w:asciiTheme="majorHAnsi" w:hAnsiTheme="majorHAnsi"/>
+              </w:rPr>
+              <w:t>-Se plantea lo molesto que es tener que esperar mucho tiempo para hacer un checkout de todo el repositorio ya que contiene demasiados archivos</w:t>
             </w:r>
           </w:p>
           <w:p>
@@ -478,75 +436,53 @@
               <w:rPr>
                 <w:rFonts w:asciiTheme="majorHAnsi" w:hAnsiTheme="majorHAnsi"/>
               </w:rPr>
-              <w:t xml:space="preserve">(Responsabilidad de todo el </w:t>
-            </w:r>
-            <w:commentRangeStart w:id="0"/>
-            <w:r>
-              <w:rPr>
-                <w:rFonts w:asciiTheme="majorHAnsi" w:hAnsiTheme="majorHAnsi"/>
-              </w:rPr>
-              <w:t>equipo</w:t>
-            </w:r>
-            <w:commentRangeEnd w:id="0"/>
-            <w:r>
-              <w:rPr>
-                <w:rStyle w:val="Refdecomentario"/>
-                <w:lang w:val="es-ES"/>
-              </w:rPr>
-              <w:commentReference w:id="0"/>
-            </w:r>
+              <w:t>(Responsabilidad de todo el equipo).</w:t>
+            </w:r>
+            <w:r>
+              <w:rPr>
+                <w:rFonts w:asciiTheme="majorHAnsi" w:hAnsiTheme="majorHAnsi"/>
+              </w:rPr>
+              <w:t xml:space="preserve"> Referente: Paula Pedrosa.</w:t>
+            </w:r>
+          </w:p>
+          <w:p>
+            <w:pPr>
+              <w:rPr>
+                <w:rFonts w:asciiTheme="majorHAnsi" w:hAnsiTheme="majorHAnsi"/>
+              </w:rPr>
+            </w:pPr>
+            <w:r>
+              <w:rPr>
+                <w:rFonts w:asciiTheme="majorHAnsi" w:hAnsiTheme="majorHAnsi"/>
+              </w:rPr>
+              <w:t>-Que cada integrante estime la cantidad de horas que le va a llevar la realización de cada tarea a la que se comprometió. (Responsabilidad de todo el equipo). Referente: Paula Pedrosa.</w:t>
+            </w:r>
+          </w:p>
+          <w:p>
+            <w:pPr>
+              <w:rPr>
+                <w:rFonts w:asciiTheme="majorHAnsi" w:hAnsiTheme="majorHAnsi"/>
+              </w:rPr>
+            </w:pPr>
+            <w:r>
+              <w:rPr>
+                <w:rFonts w:asciiTheme="majorHAnsi" w:hAnsiTheme="majorHAnsi"/>
+              </w:rPr>
+              <w:t>-Que cada integrante actualice el estado de las tareas a las que se comprometió, es decir, indicar si está en progreso, o si ya fue finalizada. (Responsabilidad de todo el equipo</w:t>
+            </w:r>
+            <w:bookmarkStart w:id="0" w:name="_GoBack"/>
+            <w:bookmarkEnd w:id="0"/>
             <w:r>
               <w:rPr>
                 <w:rFonts w:asciiTheme="majorHAnsi" w:hAnsiTheme="majorHAnsi"/>
               </w:rPr>
               <w:t>).</w:t>
             </w:r>
-          </w:p>
-          <w:p>
-            <w:pPr>
-              <w:rPr>
-                <w:rFonts w:asciiTheme="majorHAnsi" w:hAnsiTheme="majorHAnsi"/>
-              </w:rPr>
-            </w:pPr>
-            <w:r>
-              <w:rPr>
-                <w:rFonts w:asciiTheme="majorHAnsi" w:hAnsiTheme="majorHAnsi"/>
-              </w:rPr>
-              <w:t>-Que cada integrante estime la cantidad de horas que le va a llevar la realización de cada tarea a la que se comprometió. (Responsabilidad de todo el equipo). Referente: Paula Pedrosa.</w:t>
-            </w:r>
-          </w:p>
-          <w:p>
-            <w:pPr>
-              <w:rPr>
-                <w:rFonts w:asciiTheme="majorHAnsi" w:hAnsiTheme="majorHAnsi"/>
-              </w:rPr>
-            </w:pPr>
-            <w:r>
-              <w:rPr>
-                <w:rFonts w:asciiTheme="majorHAnsi" w:hAnsiTheme="majorHAnsi"/>
-              </w:rPr>
-              <w:t xml:space="preserve">-Que cada integrante actualice el estado de las tareas a las que se comprometió, es decir, indicar si está en progreso, o si ya fue finalizada. (Responsabilidad de todo el </w:t>
-            </w:r>
-            <w:commentRangeStart w:id="1"/>
-            <w:r>
-              <w:rPr>
-                <w:rFonts w:asciiTheme="majorHAnsi" w:hAnsiTheme="majorHAnsi"/>
-              </w:rPr>
-              <w:t>equipo</w:t>
-            </w:r>
-            <w:commentRangeEnd w:id="1"/>
-            <w:r>
-              <w:rPr>
-                <w:rStyle w:val="Refdecomentario"/>
-                <w:lang w:val="es-ES"/>
-              </w:rPr>
-              <w:commentReference w:id="1"/>
-            </w:r>
-            <w:r>
-              <w:rPr>
-                <w:rFonts w:asciiTheme="majorHAnsi" w:hAnsiTheme="majorHAnsi"/>
-              </w:rPr>
-              <w:t>).</w:t>
+            <w:r>
+              <w:rPr>
+                <w:rFonts w:asciiTheme="majorHAnsi" w:hAnsiTheme="majorHAnsi"/>
+              </w:rPr>
+              <w:t xml:space="preserve"> Referente: Paula Pedrosa.</w:t>
             </w:r>
           </w:p>
           <w:p>
@@ -577,7 +513,19 @@
               <w:rPr>
                 <w:rFonts w:asciiTheme="majorHAnsi" w:hAnsiTheme="majorHAnsi"/>
               </w:rPr>
-              <w:t>(Responsabilidad e Antonio Herrera)</w:t>
+              <w:t xml:space="preserve">(Responsabilidad </w:t>
+            </w:r>
+            <w:r>
+              <w:rPr>
+                <w:rFonts w:asciiTheme="majorHAnsi" w:hAnsiTheme="majorHAnsi"/>
+              </w:rPr>
+              <w:t>d</w:t>
+            </w:r>
+            <w:r>
+              <w:rPr>
+                <w:rFonts w:asciiTheme="majorHAnsi" w:hAnsiTheme="majorHAnsi"/>
+              </w:rPr>
+              <w:t>e Antonio Herrera)</w:t>
             </w:r>
             <w:r>
               <w:rPr>
@@ -590,10 +538,7 @@
       </w:tr>
     </w:tbl>
     <w:p/>
-    <w:p>
-      <w:bookmarkStart w:id="2" w:name="_GoBack"/>
-      <w:bookmarkEnd w:id="2"/>
-    </w:p>
+    <w:p/>
     <w:p>
       <w:pPr>
         <w:tabs>
@@ -609,8 +554,8 @@
       </w:pPr>
     </w:p>
     <w:sectPr>
-      <w:headerReference w:type="default" r:id="rId9"/>
-      <w:footerReference w:type="default" r:id="rId10"/>
+      <w:headerReference w:type="default" r:id="rId7"/>
+      <w:footerReference w:type="default" r:id="rId8"/>
       <w:pgSz w:w="11906" w:h="16838"/>
       <w:pgMar w:top="1417" w:right="1701" w:bottom="1417" w:left="1701" w:header="708" w:footer="113" w:gutter="0"/>
       <w:cols w:space="708"/>
@@ -618,55 +563,6 @@
     </w:sectPr>
   </w:body>
 </w:document>
-</file>
-
-<file path=word/comments.xml><?xml version="1.0" encoding="utf-8"?>
-<w:comments xmlns:wpc="http://schemas.microsoft.com/office/word/2010/wordprocessingCanvas" xmlns:mc="http://schemas.openxmlformats.org/markup-compatibility/2006" xmlns:o="urn:schemas-microsoft-com:office:office" xmlns:r="http://schemas.openxmlformats.org/officeDocument/2006/relationships" xmlns:m="http://schemas.openxmlformats.org/officeDocument/2006/math" xmlns:v="urn:schemas-microsoft-com:vml" xmlns:wp14="http://schemas.microsoft.com/office/word/2010/wordprocessingDrawing" xmlns:wp="http://schemas.openxmlformats.org/drawingml/2006/wordprocessingDrawing" xmlns:w10="urn:schemas-microsoft-com:office:word" xmlns:w="http://schemas.openxmlformats.org/wordprocessingml/2006/main" xmlns:w14="http://schemas.microsoft.com/office/word/2010/wordml" xmlns:w15="http://schemas.microsoft.com/office/word/2012/wordml" xmlns:wpg="http://schemas.microsoft.com/office/word/2010/wordprocessingGroup" xmlns:wpi="http://schemas.microsoft.com/office/word/2010/wordprocessingInk" xmlns:wne="http://schemas.microsoft.com/office/word/2006/wordml" xmlns:wps="http://schemas.microsoft.com/office/word/2010/wordprocessingShape" mc:Ignorable="w14 w15 wp14">
-  <w:comment w:id="0" w:author="Paulita Pedrosa" w:date="2014-07-02T22:49:00Z" w:initials="PP">
-    <w:p>
-      <w:pPr>
-        <w:pStyle w:val="Textocomentario"/>
-      </w:pPr>
-      <w:r>
-        <w:rPr>
-          <w:rStyle w:val="Refdecomentario"/>
-        </w:rPr>
-        <w:annotationRef/>
-      </w:r>
-      <w:r>
-        <w:t>Chicos acá esta responsabilidad de todo el equipo pero tiene que haber un referente como que controle que pongamos la disponibilidad yo me comprometo a verificar si cada uno estimo sus tareas</w:t>
-      </w:r>
-    </w:p>
-  </w:comment>
-  <w:comment w:id="1" w:author="Paulita Pedrosa" w:date="2014-07-02T22:49:00Z" w:initials="PP">
-    <w:p>
-      <w:pPr>
-        <w:pStyle w:val="Textocomentario"/>
-      </w:pPr>
-      <w:r>
-        <w:rPr>
-          <w:rStyle w:val="Refdecomentario"/>
-        </w:rPr>
-        <w:annotationRef/>
-      </w:r>
-      <w:r>
-        <w:t xml:space="preserve">Chicos acá esta responsabilidad de todo el equipo pero tiene que haber un referente como que controle que pongamos esto </w:t>
-      </w:r>
-      <w:proofErr w:type="spellStart"/>
-      <w:r>
-        <w:t>tambien</w:t>
-      </w:r>
-      <w:proofErr w:type="spellEnd"/>
-    </w:p>
-  </w:comment>
-</w:comments>
-</file>
-
-<file path=word/commentsExtended.xml><?xml version="1.0" encoding="utf-8"?>
-<w15:commentsEx xmlns:wpc="http://schemas.microsoft.com/office/word/2010/wordprocessingCanvas" xmlns:mc="http://schemas.openxmlformats.org/markup-compatibility/2006" xmlns:o="urn:schemas-microsoft-com:office:office" xmlns:r="http://schemas.openxmlformats.org/officeDocument/2006/relationships" xmlns:m="http://schemas.openxmlformats.org/officeDocument/2006/math" xmlns:v="urn:schemas-microsoft-com:vml" xmlns:wp14="http://schemas.microsoft.com/office/word/2010/wordprocessingDrawing" xmlns:wp="http://schemas.openxmlformats.org/drawingml/2006/wordprocessingDrawing" xmlns:w10="urn:schemas-microsoft-com:office:word" xmlns:w="http://schemas.openxmlformats.org/wordprocessingml/2006/main" xmlns:w14="http://schemas.microsoft.com/office/word/2010/wordml" xmlns:w15="http://schemas.microsoft.com/office/word/2012/wordml" xmlns:wpg="http://schemas.microsoft.com/office/word/2010/wordprocessingGroup" xmlns:wpi="http://schemas.microsoft.com/office/word/2010/wordprocessingInk" xmlns:wne="http://schemas.microsoft.com/office/word/2006/wordml" xmlns:wps="http://schemas.microsoft.com/office/word/2010/wordprocessingShape" mc:Ignorable="w14 w15 wp14">
-  <w15:commentEx w15:paraId="7A681052" w15:done="0"/>
-  <w15:commentEx w15:paraId="100B2C92" w15:done="0"/>
-</w15:commentsEx>
 </file>
 
 <file path=word/endnotes.xml><?xml version="1.0" encoding="utf-8"?>
@@ -1933,14 +1829,6 @@
 </w:numbering>
 </file>
 
-<file path=word/people.xml><?xml version="1.0" encoding="utf-8"?>
-<w15:people xmlns:wpc="http://schemas.microsoft.com/office/word/2010/wordprocessingCanvas" xmlns:mc="http://schemas.openxmlformats.org/markup-compatibility/2006" xmlns:o="urn:schemas-microsoft-com:office:office" xmlns:r="http://schemas.openxmlformats.org/officeDocument/2006/relationships" xmlns:m="http://schemas.openxmlformats.org/officeDocument/2006/math" xmlns:v="urn:schemas-microsoft-com:vml" xmlns:wp14="http://schemas.microsoft.com/office/word/2010/wordprocessingDrawing" xmlns:wp="http://schemas.openxmlformats.org/drawingml/2006/wordprocessingDrawing" xmlns:w10="urn:schemas-microsoft-com:office:word" xmlns:w="http://schemas.openxmlformats.org/wordprocessingml/2006/main" xmlns:w14="http://schemas.microsoft.com/office/word/2010/wordml" xmlns:w15="http://schemas.microsoft.com/office/word/2012/wordml" xmlns:wpg="http://schemas.microsoft.com/office/word/2010/wordprocessingGroup" xmlns:wpi="http://schemas.microsoft.com/office/word/2010/wordprocessingInk" xmlns:wne="http://schemas.microsoft.com/office/word/2006/wordml" xmlns:wps="http://schemas.microsoft.com/office/word/2010/wordprocessingShape" mc:Ignorable="w14 w15 wp14">
-  <w15:person w15:author="Paulita Pedrosa">
-    <w15:presenceInfo w15:providerId="Windows Live" w15:userId="03a4fc63a383af8b"/>
-  </w15:person>
-</w15:people>
-</file>
-
 <file path=word/styles.xml><?xml version="1.0" encoding="utf-8"?>
 <w:styles xmlns:mc="http://schemas.openxmlformats.org/markup-compatibility/2006" xmlns:r="http://schemas.openxmlformats.org/officeDocument/2006/relationships" xmlns:w="http://schemas.openxmlformats.org/wordprocessingml/2006/main" xmlns:w14="http://schemas.microsoft.com/office/word/2010/wordml" xmlns:w15="http://schemas.microsoft.com/office/word/2012/wordml" mc:Ignorable="w14 w15">
   <w:docDefaults>

</xml_diff>

<commit_message>
- Agrego fecha a las retrospectivas
</commit_message>
<xml_diff>
--- a/Documentacion/Meetings/Retrospectivas/Retrospectiva Sprint 1.docx
+++ b/Documentacion/Meetings/Retrospectivas/Retrospectiva Sprint 1.docx
@@ -18,6 +18,16 @@
         </w:rPr>
         <w:t>RETROSPECTIVA  Sprint #1</w:t>
       </w:r>
+      <w:r>
+        <w:rPr>
+          <w:rFonts w:asciiTheme="majorHAnsi" w:hAnsiTheme="majorHAnsi"/>
+          <w:b/>
+          <w:color w:val="385623" w:themeColor="accent6" w:themeShade="80"/>
+        </w:rPr>
+        <w:t xml:space="preserve"> – 28/06/2014</w:t>
+      </w:r>
+      <w:bookmarkStart w:id="0" w:name="_GoBack"/>
+      <w:bookmarkEnd w:id="0"/>
     </w:p>
     <w:tbl>
       <w:tblPr>
@@ -468,15 +478,7 @@
               <w:rPr>
                 <w:rFonts w:asciiTheme="majorHAnsi" w:hAnsiTheme="majorHAnsi"/>
               </w:rPr>
-              <w:t>-Que cada integrante actualice el estado de las tareas a las que se comprometió, es decir, indicar si está en progreso, o si ya fue finalizada. (Responsabilidad de todo el equipo</w:t>
-            </w:r>
-            <w:bookmarkStart w:id="0" w:name="_GoBack"/>
-            <w:bookmarkEnd w:id="0"/>
-            <w:r>
-              <w:rPr>
-                <w:rFonts w:asciiTheme="majorHAnsi" w:hAnsiTheme="majorHAnsi"/>
-              </w:rPr>
-              <w:t>).</w:t>
+              <w:t>-Que cada integrante actualice el estado de las tareas a las que se comprometió, es decir, indicar si está en progreso, o si ya fue finalizada. (Responsabilidad de todo el equipo).</w:t>
             </w:r>
             <w:r>
               <w:rPr>

</xml_diff>